<commit_message>
Added Ed Hulls book sample
</commit_message>
<xml_diff>
--- a/RFandMircowaveDesignWithJavaScript.docx
+++ b/RFandMircowaveDesignWithJavaScript.docx
@@ -49,8 +49,8 @@
         <w:pStyle w:val="Heading2"/>
         <w:sectPr>
           <w:footerReference w:type="default" r:id="rId6"/>
-          <w:pgSz w:w="8820" w:h="13320"/>
-          <w:pgMar w:top="1440" w:right="540" w:bottom="1440" w:left="540" w:header="720" w:footer="720" w:gutter="0"/>
+          <w:pgSz w:w="8640" w:h="12960"/>
+          <w:pgMar w:top="1440" w:right="547" w:bottom="1440" w:left="547" w:header="720" w:footer="720" w:gutter="0"/>
           <w:cols w:space="720"/>
           <w:docGrid w:linePitch="360"/>
         </w:sectPr>
@@ -702,7 +702,7 @@
             <w:rPr>
               <w:noProof/>
             </w:rPr>
-            <w:t>6</w:t>
+            <w:t>7</w:t>
           </w:r>
         </w:fldSimple>
       </w:p>
@@ -953,6 +953,7 @@
   <w:style w:type="character" w:default="1" w:styleId="DefaultParagraphFont">
     <w:name w:val="Default Paragraph Font"/>
     <w:uiPriority w:val="1"/>
+    <w:semiHidden/>
     <w:unhideWhenUsed/>
   </w:style>
   <w:style w:type="table" w:default="1" w:styleId="TableNormal">

</xml_diff>